<commit_message>
Topology Selection part is added
</commit_message>
<xml_diff>
--- a/Reports/ToDo.docx
+++ b/Reports/ToDo.docx
@@ -160,8 +160,16 @@
         <w:rPr>
           <w:lang w:val="tr-TR"/>
         </w:rPr>
-        <w:t>Component Selection7</w:t>
-      </w:r>
+        <w:t xml:space="preserve">Component </w:t>
+      </w:r>
+      <w:proofErr w:type="spellStart"/>
+      <w:r>
+        <w:rPr>
+          <w:lang w:val="tr-TR"/>
+        </w:rPr>
+        <w:t>Selection</w:t>
+      </w:r>
+      <w:proofErr w:type="spellEnd"/>
     </w:p>
     <w:p>
       <w:pPr>
@@ -293,78 +301,78 @@
         </w:rPr>
         <w:t xml:space="preserve"> </w:t>
       </w:r>
-      <w:proofErr w:type="spellStart"/>
-      <w:r>
-        <w:rPr>
-          <w:lang w:val="tr-TR"/>
-        </w:rPr>
-        <w:t>and</w:t>
-      </w:r>
-      <w:proofErr w:type="spellEnd"/>
-      <w:r>
-        <w:rPr>
-          <w:lang w:val="tr-TR"/>
-        </w:rPr>
-        <w:t xml:space="preserve"> </w:t>
-      </w:r>
-      <w:proofErr w:type="spellStart"/>
-      <w:r>
-        <w:rPr>
-          <w:lang w:val="tr-TR"/>
-        </w:rPr>
-        <w:t>Then</w:t>
-      </w:r>
-      <w:proofErr w:type="spellEnd"/>
-      <w:r>
-        <w:rPr>
-          <w:lang w:val="tr-TR"/>
-        </w:rPr>
-        <w:t xml:space="preserve"> </w:t>
-      </w:r>
-      <w:proofErr w:type="spellStart"/>
-      <w:r>
-        <w:rPr>
-          <w:lang w:val="tr-TR"/>
-        </w:rPr>
-        <w:t>they</w:t>
-      </w:r>
-      <w:proofErr w:type="spellEnd"/>
-      <w:r>
-        <w:rPr>
-          <w:lang w:val="tr-TR"/>
-        </w:rPr>
-        <w:t xml:space="preserve"> </w:t>
-      </w:r>
-      <w:proofErr w:type="spellStart"/>
-      <w:r>
-        <w:rPr>
-          <w:lang w:val="tr-TR"/>
-        </w:rPr>
-        <w:t>are</w:t>
-      </w:r>
-      <w:proofErr w:type="spellEnd"/>
-      <w:r>
-        <w:rPr>
-          <w:lang w:val="tr-TR"/>
-        </w:rPr>
-        <w:t xml:space="preserve"> </w:t>
-      </w:r>
-      <w:proofErr w:type="spellStart"/>
-      <w:r>
-        <w:rPr>
-          <w:lang w:val="tr-TR"/>
-        </w:rPr>
-        <w:t>merged</w:t>
-      </w:r>
-      <w:proofErr w:type="spellEnd"/>
-      <w:r>
-        <w:rPr>
-          <w:lang w:val="tr-TR"/>
-        </w:rPr>
-        <w:t>.</w:t>
-      </w:r>
       <w:bookmarkStart w:id="0" w:name="_GoBack"/>
       <w:bookmarkEnd w:id="0"/>
+      <w:proofErr w:type="spellStart"/>
+      <w:r>
+        <w:rPr>
+          <w:lang w:val="tr-TR"/>
+        </w:rPr>
+        <w:t>and</w:t>
+      </w:r>
+      <w:proofErr w:type="spellEnd"/>
+      <w:r>
+        <w:rPr>
+          <w:lang w:val="tr-TR"/>
+        </w:rPr>
+        <w:t xml:space="preserve"> </w:t>
+      </w:r>
+      <w:proofErr w:type="spellStart"/>
+      <w:r>
+        <w:rPr>
+          <w:lang w:val="tr-TR"/>
+        </w:rPr>
+        <w:t>Then</w:t>
+      </w:r>
+      <w:proofErr w:type="spellEnd"/>
+      <w:r>
+        <w:rPr>
+          <w:lang w:val="tr-TR"/>
+        </w:rPr>
+        <w:t xml:space="preserve"> </w:t>
+      </w:r>
+      <w:proofErr w:type="spellStart"/>
+      <w:r>
+        <w:rPr>
+          <w:lang w:val="tr-TR"/>
+        </w:rPr>
+        <w:t>they</w:t>
+      </w:r>
+      <w:proofErr w:type="spellEnd"/>
+      <w:r>
+        <w:rPr>
+          <w:lang w:val="tr-TR"/>
+        </w:rPr>
+        <w:t xml:space="preserve"> </w:t>
+      </w:r>
+      <w:proofErr w:type="spellStart"/>
+      <w:r>
+        <w:rPr>
+          <w:lang w:val="tr-TR"/>
+        </w:rPr>
+        <w:t>are</w:t>
+      </w:r>
+      <w:proofErr w:type="spellEnd"/>
+      <w:r>
+        <w:rPr>
+          <w:lang w:val="tr-TR"/>
+        </w:rPr>
+        <w:t xml:space="preserve"> </w:t>
+      </w:r>
+      <w:proofErr w:type="spellStart"/>
+      <w:r>
+        <w:rPr>
+          <w:lang w:val="tr-TR"/>
+        </w:rPr>
+        <w:t>merged</w:t>
+      </w:r>
+      <w:proofErr w:type="spellEnd"/>
+      <w:r>
+        <w:rPr>
+          <w:lang w:val="tr-TR"/>
+        </w:rPr>
+        <w:t>.</w:t>
+      </w:r>
     </w:p>
     <w:sectPr>
       <w:pgSz w:w="11906" w:h="16838"/>

</xml_diff>